<commit_message>
Fixing links, errors, and warnings; indexing examples; updating contributors.
</commit_message>
<xml_diff>
--- a/docs/hiv-hbv/CDC HIV Screening Logic .docx
+++ b/docs/hiv-hbv/CDC HIV Screening Logic .docx
@@ -46,25 +46,7 @@
         <w:rPr>
           <w:b/>
         </w:rPr>
-        <w:t xml:space="preserve">2006 </w:t>
-      </w:r>
-      <w:r>
-        <w:rPr>
-          <w:b/>
-        </w:rPr>
-        <w:t>CDC</w:t>
-      </w:r>
-      <w:r>
-        <w:rPr>
-          <w:b/>
-        </w:rPr>
-        <w:t xml:space="preserve"> HIV</w:t>
-      </w:r>
-      <w:r>
-        <w:rPr>
-          <w:b/>
-        </w:rPr>
-        <w:t xml:space="preserve"> Guidelines</w:t>
+        <w:t>2006 CDC HIV Guidelines</w:t>
       </w:r>
       <w:r>
         <w:rPr>
@@ -72,27 +54,14 @@
         </w:rPr>
         <w:t xml:space="preserve">: </w:t>
       </w:r>
-      <w:r>
-        <w:fldChar w:fldCharType="begin"/>
-      </w:r>
-      <w:r>
-        <w:instrText xml:space="preserve"> HYPERLINK "https://www.cdc.gov/mmwr/preview/mmwrhtml/rr5514a1.htm" </w:instrText>
-      </w:r>
-      <w:r>
-        <w:fldChar w:fldCharType="separate"/>
-      </w:r>
-      <w:r>
-        <w:rPr>
-          <w:rStyle w:val="Hyperlink"/>
-        </w:rPr>
-        <w:t>Revised Recommendations for HIV Testing of Adults, Adolescents, and Pregnant Women in Health-Care Settings</w:t>
-      </w:r>
-      <w:r>
-        <w:rPr>
-          <w:rStyle w:val="Hyperlink"/>
-        </w:rPr>
-        <w:fldChar w:fldCharType="end"/>
-      </w:r>
+      <w:hyperlink r:id="rId5" w:history="1">
+        <w:r>
+          <w:rPr>
+            <w:rStyle w:val="Hyperlink"/>
+          </w:rPr>
+          <w:t>Revised Recommendations for HIV Testing of Adults, Adolescents, and Pregnant Women in Health-Care Settings</w:t>
+        </w:r>
+      </w:hyperlink>
     </w:p>
     <w:p>
       <w:pPr>
@@ -108,49 +77,29 @@
           <w:b/>
           <w:bCs/>
         </w:rPr>
-        <w:t>1</w:t>
-      </w:r>
-      <w:r>
+        <w:t>13-65</w:t>
+      </w:r>
+      <w:r>
+        <w:t>, including all pregnant women presenting from initial diagnosis through those presenting in labor. Recommends more frequent screening for individuals at high risk.</w:t>
+      </w:r>
+    </w:p>
+    <w:p>
+      <w:pPr>
         <w:rPr>
           <w:b/>
           <w:bCs/>
         </w:rPr>
-        <w:t>3</w:t>
-      </w:r>
+      </w:pPr>
       <w:r>
         <w:rPr>
           <w:b/>
           <w:bCs/>
         </w:rPr>
-        <w:t>-65</w:t>
-      </w:r>
-      <w:r>
-        <w:t>, including all pregnant women presenting from initial diagnosis through those presenting in labor.</w:t>
-      </w:r>
-      <w:r>
-        <w:t xml:space="preserve"> </w:t>
-      </w:r>
-      <w:r>
-        <w:t>Recommends more frequent screening for individuals at high risk.</w:t>
-      </w:r>
-    </w:p>
-    <w:p>
-      <w:pPr>
-        <w:rPr>
-          <w:b/>
-          <w:bCs/>
-        </w:rPr>
-      </w:pPr>
-      <w:r>
-        <w:rPr>
-          <w:b/>
-          <w:bCs/>
-        </w:rPr>
         <w:t xml:space="preserve">Supplemental Content USPTF June 2019 HIV Screening: </w:t>
       </w:r>
     </w:p>
     <w:p>
-      <w:hyperlink r:id="rId5" w:history="1">
+      <w:hyperlink r:id="rId6" w:history="1">
         <w:r>
           <w:rPr>
             <w:rStyle w:val="Hyperlink"/>
@@ -160,12 +109,24 @@
       </w:hyperlink>
     </w:p>
     <w:p>
-      <w:hyperlink r:id="rId6" w:history="1">
+      <w:hyperlink r:id="rId7" w:history="1">
         <w:r>
           <w:rPr>
             <w:rStyle w:val="Hyperlink"/>
           </w:rPr>
-          <w:t>https://jamanetwork.com/journals/jama/fullarticle/2735345</w:t>
+          <w:t>https://jamanetwork.com/journals/jama/fulla</w:t>
+        </w:r>
+        <w:r>
+          <w:rPr>
+            <w:rStyle w:val="Hyperlink"/>
+          </w:rPr>
+          <w:t>r</w:t>
+        </w:r>
+        <w:r>
+          <w:rPr>
+            <w:rStyle w:val="Hyperlink"/>
+          </w:rPr>
+          <w:t>ticle/2735345</w:t>
         </w:r>
       </w:hyperlink>
     </w:p>
@@ -282,10 +243,7 @@
         </w:numPr>
       </w:pPr>
       <w:r>
-        <w:t xml:space="preserve">Having </w:t>
-      </w:r>
-      <w:r>
-        <w:t>STI</w:t>
+        <w:t>Having STI</w:t>
       </w:r>
     </w:p>
     <w:p>
@@ -323,13 +281,8 @@
       <w:r>
         <w:t xml:space="preserve">Partner in </w:t>
       </w:r>
-      <w:proofErr w:type="gramStart"/>
-      <w:r>
-        <w:t>other</w:t>
-      </w:r>
-      <w:proofErr w:type="gramEnd"/>
-      <w:r>
-        <w:t xml:space="preserve"> high</w:t>
+      <w:r>
+        <w:t>other high</w:t>
       </w:r>
       <w:r>
         <w:t>-</w:t>
@@ -400,20 +353,33 @@
       </w:r>
     </w:p>
     <w:p>
-      <w:hyperlink r:id="rId7" w:history="1">
+      <w:hyperlink r:id="rId8" w:history="1">
         <w:r>
           <w:rPr>
             <w:color w:val="0000FF"/>
             <w:u w:val="single"/>
           </w:rPr>
-          <w:t>https://jamanetwork.com/journals/jama/fullarticle/2735344?appid=scweb</w:t>
+          <w:t>https://jamanetwork.com/jou</w:t>
+        </w:r>
+        <w:bookmarkStart w:id="0" w:name="_GoBack"/>
+        <w:bookmarkEnd w:id="0"/>
+        <w:r>
+          <w:rPr>
+            <w:color w:val="0000FF"/>
+            <w:u w:val="single"/>
+          </w:rPr>
+          <w:t>r</w:t>
+        </w:r>
+        <w:r>
+          <w:rPr>
+            <w:color w:val="0000FF"/>
+            <w:u w:val="single"/>
+          </w:rPr>
+          <w:t>nals/jama/fullarticle/2735344?appid=scweb</w:t>
         </w:r>
       </w:hyperlink>
     </w:p>
-    <w:p>
-      <w:bookmarkStart w:id="0" w:name="_GoBack"/>
-      <w:bookmarkEnd w:id="0"/>
-    </w:p>
+    <w:p/>
     <w:p>
       <w:pPr>
         <w:pStyle w:val="ListParagraph"/>
@@ -784,17 +750,19 @@
         </w:numPr>
       </w:pPr>
       <w:r>
-        <w:t xml:space="preserve">If prevalence in practice is &lt;0.1%, routine screening can be omitted in patients who do not have any </w:t>
-      </w:r>
-      <w:proofErr w:type="gramStart"/>
-      <w:r>
-        <w:t>high risk</w:t>
-      </w:r>
-      <w:proofErr w:type="gramEnd"/>
-      <w:r>
-        <w:t xml:space="preserve"> factors and who are not pregnant</w:t>
-      </w:r>
-    </w:p>
+        <w:t>If prevalence in practice is &lt;0.1%, routine screening can be omitted in patients who do not have any high risk factors and who are not pregnant</w:t>
+      </w:r>
+    </w:p>
+    <w:p/>
+    <w:p/>
+    <w:p/>
+    <w:p/>
+    <w:p/>
+    <w:p/>
+    <w:p/>
+    <w:p/>
+    <w:p/>
+    <w:p/>
     <w:p/>
     <w:p/>
     <w:p>
@@ -868,15 +836,7 @@
                               <w:t>IVDU+</w:t>
                             </w:r>
                             <w:r>
-                              <w:t>, sex work (money or drugs</w:t>
-                            </w:r>
-                            <w:proofErr w:type="gramStart"/>
-                            <w:r>
-                              <w:t>),  STD</w:t>
-                            </w:r>
-                            <w:proofErr w:type="gramEnd"/>
-                            <w:r>
-                              <w:t>+, MSM, multiple partners, new partner OR blood/fluid exposure, TB+ or STD clinic encounter</w:t>
+                              <w:t>, sex work (money or drugs),  STD+, MSM, multiple partners, new partner OR blood/fluid exposure, TB+ or STD clinic encounter</w:t>
                             </w:r>
                           </w:p>
                         </w:txbxContent>
@@ -902,7 +862,7 @@
                 <v:stroke joinstyle="miter"/>
                 <v:path gradientshapeok="t" o:connecttype="rect"/>
               </v:shapetype>
-              <v:shape id="officeArt object" o:spid="_x0000_s1026" type="#_x0000_t202" alt="Text Box 2" style="position:absolute;margin-left:330.5pt;margin-top:-15.7pt;width:181.5pt;height:87.25pt;z-index:251776000;visibility:visible;mso-wrap-style:square;mso-width-percent:0;mso-height-percent:0;mso-wrap-distance-left:0;mso-wrap-distance-top:0;mso-wrap-distance-right:0;mso-wrap-distance-bottom:0;mso-position-horizontal:absolute;mso-position-horizontal-relative:margin;mso-position-vertical:absolute;mso-position-vertical-relative:text;mso-width-percent:0;mso-height-percent:0;mso-width-relative:margin;mso-height-relative:margin;v-text-anchor:top" o:gfxdata="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">
+              <v:shape id="officeArt object" o:spid="_x0000_s1026" type="#_x0000_t202" alt="Text Box 2" style="position:absolute;margin-left:330.5pt;margin-top:-15.7pt;width:181.5pt;height:87.25pt;z-index:251776000;visibility:visible;mso-wrap-style:square;mso-width-percent:0;mso-height-percent:0;mso-wrap-distance-left:0;mso-wrap-distance-top:0;mso-wrap-distance-right:0;mso-wrap-distance-bottom:0;mso-position-horizontal:absolute;mso-position-horizontal-relative:margin;mso-position-vertical:absolute;mso-position-vertical-relative:text;mso-width-percent:0;mso-height-percent:0;mso-width-relative:margin;mso-height-relative:margin;v-text-anchor:top" o:gfxdata="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">
                 <v:textbox inset="1.2699mm,1.2699mm,1.2699mm,1.2699mm">
                   <w:txbxContent>
                     <w:p>
@@ -1019,7 +979,7 @@
           </mc:Choice>
           <mc:Fallback>
             <w:pict>
-              <v:shape w14:anchorId="57017903" id="Text Box 1073741889" o:spid="_x0000_s1027" type="#_x0000_t202" style="position:absolute;margin-left:124.45pt;margin-top:25.35pt;width:42.75pt;height:21pt;z-index:251881472;visibility:visible;mso-wrap-style:square;mso-width-percent:0;mso-height-percent:0;mso-wrap-distance-left:9pt;mso-wrap-distance-top:0;mso-wrap-distance-right:9pt;mso-wrap-distance-bottom:0;mso-position-horizontal:absolute;mso-position-horizontal-relative:text;mso-position-vertical:absolute;mso-position-vertical-relative:text;mso-width-percent:0;mso-height-percent:0;mso-width-relative:margin;mso-height-relative:margin;v-text-anchor:top" o:gfxdata="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" fillcolor="white [3201]" stroked="f" strokeweight=".5pt">
+              <v:shape w14:anchorId="57017903" id="Text Box 1073741889" o:spid="_x0000_s1027" type="#_x0000_t202" style="position:absolute;margin-left:124.45pt;margin-top:25.35pt;width:42.75pt;height:21pt;z-index:251881472;visibility:visible;mso-wrap-style:square;mso-width-percent:0;mso-height-percent:0;mso-wrap-distance-left:9pt;mso-wrap-distance-top:0;mso-wrap-distance-right:9pt;mso-wrap-distance-bottom:0;mso-position-horizontal:absolute;mso-position-horizontal-relative:text;mso-position-vertical:absolute;mso-position-vertical-relative:text;mso-width-percent:0;mso-height-percent:0;mso-width-relative:margin;mso-height-relative:margin;v-text-anchor:top" o:gfxdata="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" fillcolor="white [3201]" stroked="f" strokeweight=".5pt">
                 <v:textbox>
                   <w:txbxContent>
                     <w:p>
@@ -1117,7 +1077,7 @@
           </mc:Choice>
           <mc:Fallback>
             <w:pict>
-              <v:shape w14:anchorId="611AB897" id="_x0000_s1028" type="#_x0000_t202" alt="Text Box 2" style="position:absolute;margin-left:187.3pt;margin-top:18.75pt;width:132.1pt;height:36pt;z-index:251846656;visibility:visible;mso-wrap-style:square;mso-height-percent:0;mso-wrap-distance-left:0;mso-wrap-distance-top:0;mso-wrap-distance-right:0;mso-wrap-distance-bottom:0;mso-position-horizontal:absolute;mso-position-horizontal-relative:margin;mso-position-vertical:absolute;mso-position-vertical-relative:text;mso-height-percent:0;mso-height-relative:margin;v-text-anchor:top" o:gfxdata="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">
+              <v:shape w14:anchorId="611AB897" id="_x0000_s1028" type="#_x0000_t202" alt="Text Box 2" style="position:absolute;margin-left:187.3pt;margin-top:18.75pt;width:132.1pt;height:36pt;z-index:251846656;visibility:visible;mso-wrap-style:square;mso-height-percent:0;mso-wrap-distance-left:0;mso-wrap-distance-top:0;mso-wrap-distance-right:0;mso-wrap-distance-bottom:0;mso-position-horizontal:absolute;mso-position-horizontal-relative:margin;mso-position-vertical:absolute;mso-position-vertical-relative:text;mso-height-percent:0;mso-height-relative:margin;v-text-anchor:top" o:gfxdata="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">
                 <v:textbox inset="1.2699mm,1.2699mm,1.2699mm,1.2699mm">
                   <w:txbxContent>
                     <w:p>
@@ -1238,7 +1198,7 @@
           </mc:Choice>
           <mc:Fallback>
             <w:pict>
-              <v:line w14:anchorId="6E2292D2" id="officeArt object" o:spid="_x0000_s1026" alt="Straight Arrow Connector 8" style="position:absolute;flip:x;z-index:251883520;visibility:visible;mso-wrap-style:square;mso-width-percent:0;mso-height-percent:0;mso-wrap-distance-left:0;mso-wrap-distance-top:0;mso-wrap-distance-right:0;mso-wrap-distance-bottom:0;mso-position-horizontal:absolute;mso-position-horizontal-relative:page;mso-position-vertical:absolute;mso-position-vertical-relative:line;mso-width-percent:0;mso-height-percent:0;mso-width-relative:margin;mso-height-relative:margin" from="201.3pt,21.2pt" to="235.9pt,39.25pt" o:gfxdata="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">
+              <v:line w14:anchorId="6E2292D2" id="officeArt object" o:spid="_x0000_s1026" alt="Straight Arrow Connector 8" style="position:absolute;flip:x;z-index:251883520;visibility:visible;mso-wrap-style:square;mso-width-percent:0;mso-height-percent:0;mso-wrap-distance-left:0;mso-wrap-distance-top:0;mso-wrap-distance-right:0;mso-wrap-distance-bottom:0;mso-position-horizontal:absolute;mso-position-horizontal-relative:page;mso-position-vertical:absolute;mso-position-vertical-relative:line;mso-width-percent:0;mso-height-percent:0;mso-width-relative:margin;mso-height-relative:margin" from="201.3pt,21.2pt" to="235.9pt,39.25pt" o:gfxdata="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">
                 <v:stroke endarrow="block"/>
                 <w10:wrap anchorx="page" anchory="line"/>
               </v:line>
@@ -1336,7 +1296,7 @@
           </mc:Choice>
           <mc:Fallback>
             <w:pict>
-              <v:shape w14:anchorId="1C5E66EF" id="Text Box 1073741891" o:spid="_x0000_s1029" type="#_x0000_t202" style="position:absolute;margin-left:-13.35pt;margin-top:9.95pt;width:37.55pt;height:20.05pt;z-index:251885568;visibility:visible;mso-wrap-style:square;mso-width-percent:0;mso-height-percent:0;mso-wrap-distance-left:9pt;mso-wrap-distance-top:0;mso-wrap-distance-right:9pt;mso-wrap-distance-bottom:0;mso-position-horizontal:absolute;mso-position-horizontal-relative:text;mso-position-vertical:absolute;mso-position-vertical-relative:text;mso-width-percent:0;mso-height-percent:0;mso-width-relative:margin;mso-height-relative:margin;v-text-anchor:top" o:gfxdata="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" fillcolor="white [3201]" stroked="f" strokeweight=".5pt">
+              <v:shape w14:anchorId="1C5E66EF" id="Text Box 1073741891" o:spid="_x0000_s1029" type="#_x0000_t202" style="position:absolute;margin-left:-13.35pt;margin-top:9.95pt;width:37.55pt;height:20.05pt;z-index:251885568;visibility:visible;mso-wrap-style:square;mso-width-percent:0;mso-height-percent:0;mso-wrap-distance-left:9pt;mso-wrap-distance-top:0;mso-wrap-distance-right:9pt;mso-wrap-distance-bottom:0;mso-position-horizontal:absolute;mso-position-horizontal-relative:text;mso-position-vertical:absolute;mso-position-vertical-relative:text;mso-width-percent:0;mso-height-percent:0;mso-width-relative:margin;mso-height-relative:margin;v-text-anchor:top" o:gfxdata="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" fillcolor="white [3201]" stroked="f" strokeweight=".5pt">
                 <v:textbox>
                   <w:txbxContent>
                     <w:p>
@@ -1437,7 +1397,7 @@
           </mc:Choice>
           <mc:Fallback>
             <w:pict>
-              <v:shape w14:anchorId="4B9DA261" id="_x0000_s1030" type="#_x0000_t202" alt="Text Box 2" style="position:absolute;margin-left:37.15pt;margin-top:3.85pt;width:110.3pt;height:25.3pt;z-index:251879424;visibility:visible;mso-wrap-style:square;mso-width-percent:0;mso-height-percent:0;mso-wrap-distance-left:0;mso-wrap-distance-top:0;mso-wrap-distance-right:0;mso-wrap-distance-bottom:0;mso-position-horizontal:absolute;mso-position-horizontal-relative:margin;mso-position-vertical:absolute;mso-position-vertical-relative:text;mso-width-percent:0;mso-height-percent:0;mso-width-relative:margin;mso-height-relative:margin;v-text-anchor:top" o:gfxdata="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">
+              <v:shape w14:anchorId="4B9DA261" id="_x0000_s1030" type="#_x0000_t202" alt="Text Box 2" style="position:absolute;margin-left:37.15pt;margin-top:3.85pt;width:110.3pt;height:25.3pt;z-index:251879424;visibility:visible;mso-wrap-style:square;mso-width-percent:0;mso-height-percent:0;mso-wrap-distance-left:0;mso-wrap-distance-top:0;mso-wrap-distance-right:0;mso-wrap-distance-bottom:0;mso-position-horizontal:absolute;mso-position-horizontal-relative:margin;mso-position-vertical:absolute;mso-position-vertical-relative:text;mso-width-percent:0;mso-height-percent:0;mso-width-relative:margin;mso-height-relative:margin;v-text-anchor:top" o:gfxdata="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">
                 <v:textbox inset="1.2699mm,1.2699mm,1.2699mm,1.2699mm">
                   <w:txbxContent>
                     <w:p>
@@ -1537,7 +1497,7 @@
           </mc:Choice>
           <mc:Fallback>
             <w:pict>
-              <v:shape w14:anchorId="2C04736D" id="Text Box 13372" o:spid="_x0000_s1031" type="#_x0000_t202" style="position:absolute;margin-left:200pt;margin-top:14.15pt;width:42.75pt;height:21pt;z-index:251871232;visibility:visible;mso-wrap-style:square;mso-width-percent:0;mso-height-percent:0;mso-wrap-distance-left:9pt;mso-wrap-distance-top:0;mso-wrap-distance-right:9pt;mso-wrap-distance-bottom:0;mso-position-horizontal:absolute;mso-position-horizontal-relative:text;mso-position-vertical:absolute;mso-position-vertical-relative:text;mso-width-percent:0;mso-height-percent:0;mso-width-relative:margin;mso-height-relative:margin;v-text-anchor:top" o:gfxdata="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" fillcolor="white [3201]" stroked="f" strokeweight=".5pt">
+              <v:shape w14:anchorId="2C04736D" id="Text Box 13372" o:spid="_x0000_s1031" type="#_x0000_t202" style="position:absolute;margin-left:200pt;margin-top:14.15pt;width:42.75pt;height:21pt;z-index:251871232;visibility:visible;mso-wrap-style:square;mso-width-percent:0;mso-height-percent:0;mso-wrap-distance-left:9pt;mso-wrap-distance-top:0;mso-wrap-distance-right:9pt;mso-wrap-distance-bottom:0;mso-position-horizontal:absolute;mso-position-horizontal-relative:text;mso-position-vertical:absolute;mso-position-vertical-relative:text;mso-width-percent:0;mso-height-percent:0;mso-width-relative:margin;mso-height-relative:margin;v-text-anchor:top" o:gfxdata="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" fillcolor="white [3201]" stroked="f" strokeweight=".5pt">
                 <v:textbox>
                   <w:txbxContent>
                     <w:p>
@@ -1620,7 +1580,7 @@
           </mc:Choice>
           <mc:Fallback>
             <w:pict>
-              <v:line w14:anchorId="23B0B987" id="officeArt object" o:spid="_x0000_s1026" alt="Straight Arrow Connector 8" style="position:absolute;z-index:251869184;visibility:visible;mso-wrap-style:square;mso-width-percent:0;mso-height-percent:0;mso-wrap-distance-left:0;mso-wrap-distance-top:0;mso-wrap-distance-right:0;mso-wrap-distance-bottom:0;mso-position-horizontal:absolute;mso-position-horizontal-relative:margin;mso-position-vertical:absolute;mso-position-vertical-relative:text;mso-width-percent:0;mso-height-percent:0;mso-width-relative:margin;mso-height-relative:margin" from="252pt,6.2pt" to="252pt,35.45pt" o:gfxdata="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">
+              <v:line w14:anchorId="23B0B987" id="officeArt object" o:spid="_x0000_s1026" alt="Straight Arrow Connector 8" style="position:absolute;z-index:251869184;visibility:visible;mso-wrap-style:square;mso-width-percent:0;mso-height-percent:0;mso-wrap-distance-left:0;mso-wrap-distance-top:0;mso-wrap-distance-right:0;mso-wrap-distance-bottom:0;mso-position-horizontal:absolute;mso-position-horizontal-relative:margin;mso-position-vertical:absolute;mso-position-vertical-relative:text;mso-width-percent:0;mso-height-percent:0;mso-width-relative:margin;mso-height-relative:margin" from="252pt,6.2pt" to="252pt,35.45pt" o:gfxdata="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">
                 <v:stroke endarrow="block"/>
                 <w10:wrap anchorx="margin"/>
               </v:line>
@@ -1691,15 +1651,7 @@
                               <w:pStyle w:val="BodyA"/>
                             </w:pPr>
                             <w:r>
-                              <w:t xml:space="preserve">Patient </w:t>
-                            </w:r>
-                            <w:proofErr w:type="spellStart"/>
-                            <w:r>
-                              <w:t>Opt</w:t>
-                            </w:r>
-                            <w:proofErr w:type="spellEnd"/>
-                            <w:r>
-                              <w:t xml:space="preserve"> Out: </w:t>
+                              <w:t xml:space="preserve">Patient Opt Out: </w:t>
                             </w:r>
                             <w:r>
                               <w:t xml:space="preserve">document and </w:t>
@@ -1727,7 +1679,7 @@
           </mc:Choice>
           <mc:Fallback>
             <w:pict>
-              <v:shape w14:anchorId="15692274" id="_x0000_s1032" type="#_x0000_t202" alt="Text Box 2" style="position:absolute;margin-left:381.05pt;margin-top:15.2pt;width:117.95pt;height:61.6pt;z-index:251876352;visibility:visible;mso-wrap-style:square;mso-width-percent:0;mso-height-percent:0;mso-wrap-distance-left:0;mso-wrap-distance-top:0;mso-wrap-distance-right:0;mso-wrap-distance-bottom:0;mso-position-horizontal:absolute;mso-position-horizontal-relative:margin;mso-position-vertical:absolute;mso-position-vertical-relative:text;mso-width-percent:0;mso-height-percent:0;mso-width-relative:margin;mso-height-relative:margin;v-text-anchor:top" o:gfxdata="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">
+              <v:shape w14:anchorId="15692274" id="_x0000_s1032" type="#_x0000_t202" alt="Text Box 2" style="position:absolute;margin-left:381.05pt;margin-top:15.2pt;width:117.95pt;height:61.6pt;z-index:251876352;visibility:visible;mso-wrap-style:square;mso-width-percent:0;mso-height-percent:0;mso-wrap-distance-left:0;mso-wrap-distance-top:0;mso-wrap-distance-right:0;mso-wrap-distance-bottom:0;mso-position-horizontal:absolute;mso-position-horizontal-relative:margin;mso-position-vertical:absolute;mso-position-vertical-relative:text;mso-width-percent:0;mso-height-percent:0;mso-width-relative:margin;mso-height-relative:margin;v-text-anchor:top" o:gfxdata="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">
                 <v:textbox inset="1.2699mm,1.2699mm,1.2699mm,1.2699mm">
                   <w:txbxContent>
                     <w:p>
@@ -1841,7 +1793,7 @@
           </mc:Choice>
           <mc:Fallback>
             <w:pict>
-              <v:shape w14:anchorId="11D335CF" id="Text Box 1073741895" o:spid="_x0000_s1033" type="#_x0000_t202" style="position:absolute;margin-left:118.75pt;margin-top:22.2pt;width:42.75pt;height:21pt;z-index:251891712;visibility:visible;mso-wrap-style:square;mso-width-percent:0;mso-height-percent:0;mso-wrap-distance-left:9pt;mso-wrap-distance-top:0;mso-wrap-distance-right:9pt;mso-wrap-distance-bottom:0;mso-position-horizontal:absolute;mso-position-horizontal-relative:text;mso-position-vertical:absolute;mso-position-vertical-relative:text;mso-width-percent:0;mso-height-percent:0;mso-width-relative:margin;mso-height-relative:margin;v-text-anchor:top" o:gfxdata="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" fillcolor="white [3201]" stroked="f" strokeweight=".5pt">
+              <v:shape w14:anchorId="11D335CF" id="Text Box 1073741895" o:spid="_x0000_s1033" type="#_x0000_t202" style="position:absolute;margin-left:118.75pt;margin-top:22.2pt;width:42.75pt;height:21pt;z-index:251891712;visibility:visible;mso-wrap-style:square;mso-width-percent:0;mso-height-percent:0;mso-wrap-distance-left:9pt;mso-wrap-distance-top:0;mso-wrap-distance-right:9pt;mso-wrap-distance-bottom:0;mso-position-horizontal:absolute;mso-position-horizontal-relative:text;mso-position-vertical:absolute;mso-position-vertical-relative:text;mso-width-percent:0;mso-height-percent:0;mso-width-relative:margin;mso-height-relative:margin;v-text-anchor:top" o:gfxdata="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" fillcolor="white [3201]" stroked="f" strokeweight=".5pt">
                 <v:textbox>
                   <w:txbxContent>
                     <w:p>
@@ -1927,7 +1879,7 @@
           </mc:Choice>
           <mc:Fallback>
             <w:pict>
-              <v:line w14:anchorId="7CAB2C1D" id="officeArt object" o:spid="_x0000_s1026" alt="Straight Arrow Connector 17" style="position:absolute;z-index:251893760;visibility:visible;mso-wrap-style:square;mso-width-percent:0;mso-height-percent:0;mso-wrap-distance-left:0;mso-wrap-distance-top:0;mso-wrap-distance-right:0;mso-wrap-distance-bottom:0;mso-position-horizontal:absolute;mso-position-horizontal-relative:page;mso-position-vertical:absolute;mso-position-vertical-relative:text;mso-width-percent:0;mso-height-percent:0;mso-width-relative:margin;mso-height-relative:margin" from="201.4pt,9.05pt" to="232.05pt,28.8pt" o:gfxdata="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">
+              <v:line w14:anchorId="7CAB2C1D" id="officeArt object" o:spid="_x0000_s1026" alt="Straight Arrow Connector 17" style="position:absolute;z-index:251893760;visibility:visible;mso-wrap-style:square;mso-width-percent:0;mso-height-percent:0;mso-wrap-distance-left:0;mso-wrap-distance-top:0;mso-wrap-distance-right:0;mso-wrap-distance-bottom:0;mso-position-horizontal:absolute;mso-position-horizontal-relative:page;mso-position-vertical:absolute;mso-position-vertical-relative:text;mso-width-percent:0;mso-height-percent:0;mso-width-relative:margin;mso-height-relative:margin" from="201.4pt,9.05pt" to="232.05pt,28.8pt" o:gfxdata="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">
                 <v:stroke endarrow="block"/>
                 <w10:wrap anchorx="page"/>
               </v:line>
@@ -2011,7 +1963,7 @@
           </mc:Choice>
           <mc:Fallback>
             <w:pict>
-              <v:shape w14:anchorId="34CCD35A" id="_x0000_s1034" type="#_x0000_t202" alt="Text Box 2" style="position:absolute;margin-left:-31pt;margin-top:30.5pt;width:55.1pt;height:40.55pt;z-index:251889664;visibility:visible;mso-wrap-style:square;mso-width-percent:0;mso-height-percent:0;mso-wrap-distance-left:0;mso-wrap-distance-top:0;mso-wrap-distance-right:0;mso-wrap-distance-bottom:0;mso-position-horizontal:absolute;mso-position-horizontal-relative:margin;mso-position-vertical:absolute;mso-position-vertical-relative:text;mso-width-percent:0;mso-height-percent:0;mso-width-relative:margin;mso-height-relative:margin;v-text-anchor:top" o:gfxdata="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">
+              <v:shape w14:anchorId="34CCD35A" id="_x0000_s1034" type="#_x0000_t202" alt="Text Box 2" style="position:absolute;margin-left:-31pt;margin-top:30.5pt;width:55.1pt;height:40.55pt;z-index:251889664;visibility:visible;mso-wrap-style:square;mso-width-percent:0;mso-height-percent:0;mso-wrap-distance-left:0;mso-wrap-distance-top:0;mso-wrap-distance-right:0;mso-wrap-distance-bottom:0;mso-position-horizontal:absolute;mso-position-horizontal-relative:margin;mso-position-vertical:absolute;mso-position-vertical-relative:text;mso-width-percent:0;mso-height-percent:0;mso-width-relative:margin;mso-height-relative:margin;v-text-anchor:top" o:gfxdata="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">
                 <v:textbox inset="1.2699mm,1.2699mm,1.2699mm,1.2699mm">
                   <w:txbxContent>
                     <w:p>
@@ -2088,7 +2040,7 @@
           </mc:Choice>
           <mc:Fallback>
             <w:pict>
-              <v:line w14:anchorId="2DC2CC9A" id="officeArt object" o:spid="_x0000_s1026" alt="Straight Arrow Connector 8" style="position:absolute;flip:x;z-index:251887616;visibility:visible;mso-wrap-style:square;mso-width-percent:0;mso-height-percent:0;mso-wrap-distance-left:0;mso-wrap-distance-top:0;mso-wrap-distance-right:0;mso-wrap-distance-bottom:0;mso-position-horizontal:absolute;mso-position-horizontal-relative:page;mso-position-vertical:absolute;mso-position-vertical-relative:line;mso-width-percent:0;mso-height-percent:0;mso-width-relative:margin;mso-height-relative:margin" from="54.5pt,3.65pt" to="89.1pt,21.7pt" o:gfxdata="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">
+              <v:line w14:anchorId="2DC2CC9A" id="officeArt object" o:spid="_x0000_s1026" alt="Straight Arrow Connector 8" style="position:absolute;flip:x;z-index:251887616;visibility:visible;mso-wrap-style:square;mso-width-percent:0;mso-height-percent:0;mso-wrap-distance-left:0;mso-wrap-distance-top:0;mso-wrap-distance-right:0;mso-wrap-distance-bottom:0;mso-position-horizontal:absolute;mso-position-horizontal-relative:page;mso-position-vertical:absolute;mso-position-vertical-relative:line;mso-width-percent:0;mso-height-percent:0;mso-width-relative:margin;mso-height-relative:margin" from="54.5pt,3.65pt" to="89.1pt,21.7pt" o:gfxdata="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">
                 <v:stroke endarrow="block"/>
                 <w10:wrap anchorx="page" anchory="line"/>
               </v:line>
@@ -2172,7 +2124,7 @@
           </mc:Choice>
           <mc:Fallback>
             <w:pict>
-              <v:shape w14:anchorId="147DC2C6" id="_x0000_s1035" type="#_x0000_t202" alt="Text Box 2" style="position:absolute;margin-left:181.9pt;margin-top:11.7pt;width:151.65pt;height:40.55pt;z-index:251875328;visibility:visible;mso-wrap-style:square;mso-width-percent:0;mso-height-percent:0;mso-wrap-distance-left:0;mso-wrap-distance-top:0;mso-wrap-distance-right:0;mso-wrap-distance-bottom:0;mso-position-horizontal:absolute;mso-position-horizontal-relative:margin;mso-position-vertical:absolute;mso-position-vertical-relative:text;mso-width-percent:0;mso-height-percent:0;mso-width-relative:margin;mso-height-relative:margin;v-text-anchor:top" o:gfxdata="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">
+              <v:shape w14:anchorId="147DC2C6" id="_x0000_s1035" type="#_x0000_t202" alt="Text Box 2" style="position:absolute;margin-left:181.9pt;margin-top:11.7pt;width:151.65pt;height:40.55pt;z-index:251875328;visibility:visible;mso-wrap-style:square;mso-width-percent:0;mso-height-percent:0;mso-wrap-distance-left:0;mso-wrap-distance-top:0;mso-wrap-distance-right:0;mso-wrap-distance-bottom:0;mso-position-horizontal:absolute;mso-position-horizontal-relative:margin;mso-position-vertical:absolute;mso-position-vertical-relative:text;mso-width-percent:0;mso-height-percent:0;mso-width-relative:margin;mso-height-relative:margin;v-text-anchor:top" o:gfxdata="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">
                 <v:textbox inset="1.2699mm,1.2699mm,1.2699mm,1.2699mm">
                   <w:txbxContent>
                     <w:p>
@@ -2272,7 +2224,7 @@
           </mc:Choice>
           <mc:Fallback>
             <w:pict>
-              <v:shape w14:anchorId="72C5A31A" id="Text Box 13375" o:spid="_x0000_s1036" type="#_x0000_t202" style="position:absolute;margin-left:335.45pt;margin-top:10.05pt;width:42.75pt;height:21pt;z-index:251877376;visibility:visible;mso-wrap-style:square;mso-width-percent:0;mso-height-percent:0;mso-wrap-distance-left:9pt;mso-wrap-distance-top:0;mso-wrap-distance-right:9pt;mso-wrap-distance-bottom:0;mso-position-horizontal:absolute;mso-position-horizontal-relative:text;mso-position-vertical:absolute;mso-position-vertical-relative:text;mso-width-percent:0;mso-height-percent:0;mso-width-relative:margin;mso-height-relative:margin;v-text-anchor:top" o:gfxdata="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" fillcolor="white [3201]" stroked="f" strokeweight=".5pt">
+              <v:shape w14:anchorId="72C5A31A" id="Text Box 13375" o:spid="_x0000_s1036" type="#_x0000_t202" style="position:absolute;margin-left:335.45pt;margin-top:10.05pt;width:42.75pt;height:21pt;z-index:251877376;visibility:visible;mso-wrap-style:square;mso-width-percent:0;mso-height-percent:0;mso-wrap-distance-left:9pt;mso-wrap-distance-top:0;mso-wrap-distance-right:9pt;mso-wrap-distance-bottom:0;mso-position-horizontal:absolute;mso-position-horizontal-relative:text;mso-position-vertical:absolute;mso-position-vertical-relative:text;mso-width-percent:0;mso-height-percent:0;mso-width-relative:margin;mso-height-relative:margin;v-text-anchor:top" o:gfxdata="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" fillcolor="white [3201]" stroked="f" strokeweight=".5pt">
                 <v:textbox>
                   <w:txbxContent>
                     <w:p>
@@ -2364,7 +2316,7 @@
           </mc:Choice>
           <mc:Fallback>
             <w:pict>
-              <v:line w14:anchorId="439CDFA3" id="officeArt object" o:spid="_x0000_s1026" alt="Straight Arrow Connector 12" style="position:absolute;z-index:251873280;visibility:visible;mso-wrap-style:square;mso-width-percent:0;mso-height-percent:0;mso-wrap-distance-left:0;mso-wrap-distance-top:0;mso-wrap-distance-right:0;mso-wrap-distance-bottom:0;mso-position-horizontal:absolute;mso-position-horizontal-relative:page;mso-position-vertical:absolute;mso-position-vertical-relative:text;mso-width-percent:0;mso-height-percent:0;mso-width-relative:margin;mso-height-relative:margin" from="384.5pt,11.25pt" to="433.5pt,11.25pt" o:gfxdata="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">
+              <v:line w14:anchorId="439CDFA3" id="officeArt object" o:spid="_x0000_s1026" alt="Straight Arrow Connector 12" style="position:absolute;z-index:251873280;visibility:visible;mso-wrap-style:square;mso-width-percent:0;mso-height-percent:0;mso-wrap-distance-left:0;mso-wrap-distance-top:0;mso-wrap-distance-right:0;mso-wrap-distance-bottom:0;mso-position-horizontal:absolute;mso-position-horizontal-relative:page;mso-position-vertical:absolute;mso-position-vertical-relative:text;mso-width-percent:0;mso-height-percent:0;mso-width-relative:margin;mso-height-relative:margin" from="384.5pt,11.25pt" to="433.5pt,11.25pt" o:gfxdata="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">
                 <v:stroke endarrow="block"/>
                 <w10:wrap anchorx="page"/>
               </v:line>
@@ -2388,7 +2340,6 @@
           <w:noProof/>
           <w:bdr w:val="none" w:sz="0" w:space="0" w:color="auto"/>
         </w:rPr>
-        <w:lastRenderedPageBreak/>
         <mc:AlternateContent>
           <mc:Choice Requires="wps">
             <w:drawing>
@@ -2463,7 +2414,7 @@
           </mc:Choice>
           <mc:Fallback>
             <w:pict>
-              <v:shape w14:anchorId="7C5AD86D" id="Text Box 13339" o:spid="_x0000_s1037" type="#_x0000_t202" style="position:absolute;margin-left:200.25pt;margin-top:5.2pt;width:42.75pt;height:21pt;z-index:251852800;visibility:visible;mso-wrap-style:square;mso-width-percent:0;mso-height-percent:0;mso-wrap-distance-left:9pt;mso-wrap-distance-top:0;mso-wrap-distance-right:9pt;mso-wrap-distance-bottom:0;mso-position-horizontal:absolute;mso-position-horizontal-relative:text;mso-position-vertical:absolute;mso-position-vertical-relative:text;mso-width-percent:0;mso-height-percent:0;mso-width-relative:margin;mso-height-relative:margin;v-text-anchor:top" o:gfxdata="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" fillcolor="white [3201]" stroked="f" strokeweight=".5pt">
+              <v:shape w14:anchorId="7C5AD86D" id="Text Box 13339" o:spid="_x0000_s1037" type="#_x0000_t202" style="position:absolute;margin-left:200.25pt;margin-top:5.2pt;width:42.75pt;height:21pt;z-index:251852800;visibility:visible;mso-wrap-style:square;mso-width-percent:0;mso-height-percent:0;mso-wrap-distance-left:9pt;mso-wrap-distance-top:0;mso-wrap-distance-right:9pt;mso-wrap-distance-bottom:0;mso-position-horizontal:absolute;mso-position-horizontal-relative:text;mso-position-vertical:absolute;mso-position-vertical-relative:text;mso-width-percent:0;mso-height-percent:0;mso-width-relative:margin;mso-height-relative:margin;v-text-anchor:top" o:gfxdata="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" fillcolor="white [3201]" stroked="f" strokeweight=".5pt">
                 <v:textbox>
                   <w:txbxContent>
                     <w:p>
@@ -2546,7 +2497,7 @@
           </mc:Choice>
           <mc:Fallback>
             <w:pict>
-              <v:line w14:anchorId="16DE4F47" id="officeArt object" o:spid="_x0000_s1026" alt="Straight Arrow Connector 8" style="position:absolute;z-index:251847680;visibility:visible;mso-wrap-style:square;mso-width-percent:0;mso-height-percent:0;mso-wrap-distance-left:0;mso-wrap-distance-top:0;mso-wrap-distance-right:0;mso-wrap-distance-bottom:0;mso-position-horizontal:center;mso-position-horizontal-relative:margin;mso-position-vertical:absolute;mso-position-vertical-relative:text;mso-width-percent:0;mso-height-percent:0;mso-width-relative:margin;mso-height-relative:margin" from="0,1pt" to="0,30.25pt" o:gfxdata="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">
+              <v:line w14:anchorId="16DE4F47" id="officeArt object" o:spid="_x0000_s1026" alt="Straight Arrow Connector 8" style="position:absolute;z-index:251847680;visibility:visible;mso-wrap-style:square;mso-width-percent:0;mso-height-percent:0;mso-wrap-distance-left:0;mso-wrap-distance-top:0;mso-wrap-distance-right:0;mso-wrap-distance-bottom:0;mso-position-horizontal:center;mso-position-horizontal-relative:margin;mso-position-vertical:absolute;mso-position-vertical-relative:text;mso-width-percent:0;mso-height-percent:0;mso-width-relative:margin;mso-height-relative:margin" from="0,1pt" to="0,30.25pt" o:gfxdata="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">
                 <v:stroke endarrow="block"/>
                 <w10:wrap anchorx="margin"/>
               </v:line>
@@ -2648,7 +2599,7 @@
           </mc:Choice>
           <mc:Fallback>
             <w:pict>
-              <v:shape w14:anchorId="34896149" id="_x0000_s1038" type="#_x0000_t202" alt="Text Box 2" style="position:absolute;margin-left:215.7pt;margin-top:5.4pt;width:199.95pt;height:57.45pt;z-index:251833344;visibility:visible;mso-wrap-style:square;mso-width-percent:0;mso-height-percent:0;mso-wrap-distance-left:0;mso-wrap-distance-top:0;mso-wrap-distance-right:0;mso-wrap-distance-bottom:0;mso-position-horizontal:absolute;mso-position-horizontal-relative:page;mso-position-vertical:absolute;mso-position-vertical-relative:line;mso-width-percent:0;mso-height-percent:0;mso-width-relative:margin;mso-height-relative:margin;v-text-anchor:top" o:gfxdata="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">
+              <v:shape w14:anchorId="34896149" id="_x0000_s1038" type="#_x0000_t202" alt="Text Box 2" style="position:absolute;margin-left:215.7pt;margin-top:5.4pt;width:199.95pt;height:57.45pt;z-index:251833344;visibility:visible;mso-wrap-style:square;mso-width-percent:0;mso-height-percent:0;mso-wrap-distance-left:0;mso-wrap-distance-top:0;mso-wrap-distance-right:0;mso-wrap-distance-bottom:0;mso-position-horizontal:absolute;mso-position-horizontal-relative:page;mso-position-vertical:absolute;mso-position-vertical-relative:line;mso-width-percent:0;mso-height-percent:0;mso-width-relative:margin;mso-height-relative:margin;v-text-anchor:top" o:gfxdata="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">
                 <v:textbox inset="1.2699mm,1.2699mm,1.2699mm,1.2699mm">
                   <w:txbxContent>
                     <w:p>
@@ -2775,7 +2726,7 @@
           </mc:Choice>
           <mc:Fallback>
             <w:pict>
-              <v:shape w14:anchorId="074BF98E" id="Text Box 13342" o:spid="_x0000_s1039" type="#_x0000_t202" style="position:absolute;margin-left:167.25pt;margin-top:14.4pt;width:42.75pt;height:21pt;z-index:251853824;visibility:visible;mso-wrap-style:square;mso-width-percent:0;mso-height-percent:0;mso-wrap-distance-left:9pt;mso-wrap-distance-top:0;mso-wrap-distance-right:9pt;mso-wrap-distance-bottom:0;mso-position-horizontal:absolute;mso-position-horizontal-relative:text;mso-position-vertical:absolute;mso-position-vertical-relative:text;mso-width-percent:0;mso-height-percent:0;mso-width-relative:margin;mso-height-relative:margin;v-text-anchor:top" o:gfxdata="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" fillcolor="white [3201]" stroked="f" strokeweight=".5pt">
+              <v:shape w14:anchorId="074BF98E" id="Text Box 13342" o:spid="_x0000_s1039" type="#_x0000_t202" style="position:absolute;margin-left:167.25pt;margin-top:14.4pt;width:42.75pt;height:21pt;z-index:251853824;visibility:visible;mso-wrap-style:square;mso-width-percent:0;mso-height-percent:0;mso-wrap-distance-left:9pt;mso-wrap-distance-top:0;mso-wrap-distance-right:9pt;mso-wrap-distance-bottom:0;mso-position-horizontal:absolute;mso-position-horizontal-relative:text;mso-position-vertical:absolute;mso-position-vertical-relative:text;mso-width-percent:0;mso-height-percent:0;mso-width-relative:margin;mso-height-relative:margin;v-text-anchor:top" o:gfxdata="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" fillcolor="white [3201]" stroked="f" strokeweight=".5pt">
                 <v:textbox>
                   <w:txbxContent>
                     <w:p>
@@ -2858,7 +2809,7 @@
           </mc:Choice>
           <mc:Fallback>
             <w:pict>
-              <v:line w14:anchorId="0413895F" id="officeArt object" o:spid="_x0000_s1026" alt="Straight Arrow Connector 8" style="position:absolute;flip:x;z-index:251839488;visibility:visible;mso-wrap-style:square;mso-width-percent:0;mso-height-percent:0;mso-wrap-distance-left:0;mso-wrap-distance-top:0;mso-wrap-distance-right:0;mso-wrap-distance-bottom:0;mso-position-horizontal:absolute;mso-position-horizontal-relative:page;mso-position-vertical:absolute;mso-position-vertical-relative:line;mso-width-percent:0;mso-height-percent:0;mso-width-relative:margin;mso-height-relative:margin" from="270pt,12.4pt" to="270.75pt,35.35pt" o:gfxdata="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">
+              <v:line w14:anchorId="0413895F" id="officeArt object" o:spid="_x0000_s1026" alt="Straight Arrow Connector 8" style="position:absolute;flip:x;z-index:251839488;visibility:visible;mso-wrap-style:square;mso-width-percent:0;mso-height-percent:0;mso-wrap-distance-left:0;mso-wrap-distance-top:0;mso-wrap-distance-right:0;mso-wrap-distance-bottom:0;mso-position-horizontal:absolute;mso-position-horizontal-relative:page;mso-position-vertical:absolute;mso-position-vertical-relative:line;mso-width-percent:0;mso-height-percent:0;mso-width-relative:margin;mso-height-relative:margin" from="270pt,12.4pt" to="270.75pt,35.35pt" o:gfxdata="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">
                 <v:stroke endarrow="block"/>
                 <w10:wrap anchorx="page" anchory="line"/>
               </v:line>
@@ -2933,7 +2884,7 @@
           </mc:Choice>
           <mc:Fallback>
             <w:pict>
-              <v:shape w14:anchorId="657FAF19" id="_x0000_s1040" type="#_x0000_t202" alt="Text Box 2" style="position:absolute;margin-left:240.55pt;margin-top:35.2pt;width:58.15pt;height:24.9pt;z-index:251834368;visibility:visible;mso-wrap-style:square;mso-wrap-distance-left:0;mso-wrap-distance-top:0;mso-wrap-distance-right:0;mso-wrap-distance-bottom:0;mso-position-horizontal:absolute;mso-position-horizontal-relative:page;mso-position-vertical:absolute;mso-position-vertical-relative:line;v-text-anchor:top" o:gfxdata="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">
+              <v:shape w14:anchorId="657FAF19" id="_x0000_s1040" type="#_x0000_t202" alt="Text Box 2" style="position:absolute;margin-left:240.55pt;margin-top:35.2pt;width:58.15pt;height:24.9pt;z-index:251834368;visibility:visible;mso-wrap-style:square;mso-wrap-distance-left:0;mso-wrap-distance-top:0;mso-wrap-distance-right:0;mso-wrap-distance-bottom:0;mso-position-horizontal:absolute;mso-position-horizontal-relative:page;mso-position-vertical:absolute;mso-position-vertical-relative:line;v-text-anchor:top" o:gfxdata="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">
                 <v:textbox inset="1.2699mm,1.2699mm,1.2699mm,1.2699mm">
                   <w:txbxContent>
                     <w:p>
@@ -3051,7 +3002,7 @@
           </mc:Choice>
           <mc:Fallback>
             <w:pict>
-              <v:shape w14:anchorId="7284B17E" id="Text Box 13345" o:spid="_x0000_s1041" type="#_x0000_t202" style="position:absolute;margin-left:88.45pt;margin-top:9.9pt;width:42.75pt;height:21pt;z-index:251854848;visibility:visible;mso-wrap-style:square;mso-width-percent:0;mso-height-percent:0;mso-wrap-distance-left:9pt;mso-wrap-distance-top:0;mso-wrap-distance-right:9pt;mso-wrap-distance-bottom:0;mso-position-horizontal:absolute;mso-position-horizontal-relative:text;mso-position-vertical:absolute;mso-position-vertical-relative:text;mso-width-percent:0;mso-height-percent:0;mso-width-relative:margin;mso-height-relative:margin;v-text-anchor:top" o:gfxdata="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" fillcolor="white [3201]" stroked="f" strokeweight=".5pt">
+              <v:shape w14:anchorId="7284B17E" id="Text Box 13345" o:spid="_x0000_s1041" type="#_x0000_t202" style="position:absolute;margin-left:88.45pt;margin-top:9.9pt;width:42.75pt;height:21pt;z-index:251854848;visibility:visible;mso-wrap-style:square;mso-width-percent:0;mso-height-percent:0;mso-wrap-distance-left:9pt;mso-wrap-distance-top:0;mso-wrap-distance-right:9pt;mso-wrap-distance-bottom:0;mso-position-horizontal:absolute;mso-position-horizontal-relative:text;mso-position-vertical:absolute;mso-position-vertical-relative:text;mso-width-percent:0;mso-height-percent:0;mso-width-relative:margin;mso-height-relative:margin;v-text-anchor:top" o:gfxdata="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" fillcolor="white [3201]" stroked="f" strokeweight=".5pt">
                 <v:textbox>
                   <w:txbxContent>
                     <w:p>
@@ -3146,7 +3097,7 @@
           </mc:Choice>
           <mc:Fallback>
             <w:pict>
-              <v:line w14:anchorId="687CA3D7" id="officeArt object" o:spid="_x0000_s1026" alt="Straight Arrow Connector 10" style="position:absolute;flip:x;z-index:251841536;visibility:visible;mso-wrap-style:square;mso-width-percent:0;mso-height-percent:0;mso-wrap-distance-left:0;mso-wrap-distance-top:0;mso-wrap-distance-right:0;mso-wrap-distance-bottom:0;mso-position-horizontal:absolute;mso-position-horizontal-relative:page;mso-position-vertical:absolute;mso-position-vertical-relative:line;mso-width-percent:0;mso-height-percent:0;mso-width-relative:margin;mso-height-relative:margin" from="137.55pt,23.55pt" to="238.95pt,45.5pt" o:gfxdata="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">
+              <v:line w14:anchorId="687CA3D7" id="officeArt object" o:spid="_x0000_s1026" alt="Straight Arrow Connector 10" style="position:absolute;flip:x;z-index:251841536;visibility:visible;mso-wrap-style:square;mso-width-percent:0;mso-height-percent:0;mso-wrap-distance-left:0;mso-wrap-distance-top:0;mso-wrap-distance-right:0;mso-wrap-distance-bottom:0;mso-position-horizontal:absolute;mso-position-horizontal-relative:page;mso-position-vertical:absolute;mso-position-vertical-relative:line;mso-width-percent:0;mso-height-percent:0;mso-width-relative:margin;mso-height-relative:margin" from="137.55pt,23.55pt" to="238.95pt,45.5pt" o:gfxdata="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">
                 <v:stroke endarrow="block"/>
                 <w10:wrap anchorx="page" anchory="line"/>
               </v:line>
@@ -3211,7 +3162,7 @@
                         <a:effectLst/>
                         <a:extLst>
                           <a:ext uri="{C572A759-6A51-4108-AA02-DFA0A04FC94B}">
-                            <ma14:wrappingTextBoxFlag xmlns="" xmlns:w="http://schemas.openxmlformats.org/wordprocessingml/2006/main" xmlns:w10="urn:schemas-microsoft-com:office:word" xmlns:v="urn:schemas-microsoft-com:vml" xmlns:o="urn:schemas-microsoft-com:office:office" xmlns:ma14="http://schemas.microsoft.com/office/mac/drawingml/2011/main" val="1"/>
+                            <ma14:wrappingTextBoxFlag xmlns:ma14="http://schemas.microsoft.com/office/mac/drawingml/2011/main" xmlns:o="urn:schemas-microsoft-com:office:office" xmlns:v="urn:schemas-microsoft-com:vml" xmlns:w10="urn:schemas-microsoft-com:office:word" xmlns:w="http://schemas.openxmlformats.org/wordprocessingml/2006/main" xmlns="" val="1"/>
                           </a:ext>
                         </a:extLst>
                       </wps:spPr>
@@ -3265,7 +3216,7 @@
           </mc:Choice>
           <mc:Fallback>
             <w:pict>
-              <v:shape w14:anchorId="0B2E87E9" id="_x0000_s1042" type="#_x0000_t202" alt="Text Box 2" style="position:absolute;margin-left:40.8pt;margin-top:19.2pt;width:93.4pt;height:135.55pt;z-index:251835392;visibility:visible;mso-wrap-style:square;mso-width-percent:0;mso-height-percent:0;mso-wrap-distance-left:0;mso-wrap-distance-top:0;mso-wrap-distance-right:0;mso-wrap-distance-bottom:0;mso-position-horizontal:absolute;mso-position-horizontal-relative:page;mso-position-vertical:absolute;mso-position-vertical-relative:text;mso-width-percent:0;mso-height-percent:0;mso-width-relative:margin;mso-height-relative:margin;v-text-anchor:top" o:gfxdata="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">
+              <v:shape w14:anchorId="0B2E87E9" id="_x0000_s1042" type="#_x0000_t202" alt="Text Box 2" style="position:absolute;margin-left:40.8pt;margin-top:19.2pt;width:93.4pt;height:135.55pt;z-index:251835392;visibility:visible;mso-wrap-style:square;mso-width-percent:0;mso-height-percent:0;mso-wrap-distance-left:0;mso-wrap-distance-top:0;mso-wrap-distance-right:0;mso-wrap-distance-bottom:0;mso-position-horizontal:absolute;mso-position-horizontal-relative:page;mso-position-vertical:absolute;mso-position-vertical-relative:text;mso-width-percent:0;mso-height-percent:0;mso-width-relative:margin;mso-height-relative:margin;v-text-anchor:top" o:gfxdata="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">
                 <v:textbox inset="1.2699mm,1.2699mm,1.2699mm,1.2699mm">
                   <w:txbxContent>
                     <w:p>
@@ -3386,7 +3337,7 @@
           </mc:Choice>
           <mc:Fallback>
             <w:pict>
-              <v:shape w14:anchorId="30CEC184" id="Text Box 13347" o:spid="_x0000_s1043" type="#_x0000_t202" style="position:absolute;margin-left:200.5pt;margin-top:17.15pt;width:42.75pt;height:21pt;z-index:251850752;visibility:visible;mso-wrap-style:square;mso-width-percent:0;mso-height-percent:0;mso-wrap-distance-left:9pt;mso-wrap-distance-top:0;mso-wrap-distance-right:9pt;mso-wrap-distance-bottom:0;mso-position-horizontal:absolute;mso-position-horizontal-relative:text;mso-position-vertical:absolute;mso-position-vertical-relative:text;mso-width-percent:0;mso-height-percent:0;mso-width-relative:margin;mso-height-relative:margin;v-text-anchor:top" o:gfxdata="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" fillcolor="white [3201]" stroked="f" strokeweight=".5pt">
+              <v:shape w14:anchorId="30CEC184" id="Text Box 13347" o:spid="_x0000_s1043" type="#_x0000_t202" style="position:absolute;margin-left:200.5pt;margin-top:17.15pt;width:42.75pt;height:21pt;z-index:251850752;visibility:visible;mso-wrap-style:square;mso-width-percent:0;mso-height-percent:0;mso-wrap-distance-left:9pt;mso-wrap-distance-top:0;mso-wrap-distance-right:9pt;mso-wrap-distance-bottom:0;mso-position-horizontal:absolute;mso-position-horizontal-relative:text;mso-position-vertical:absolute;mso-position-vertical-relative:text;mso-width-percent:0;mso-height-percent:0;mso-width-relative:margin;mso-height-relative:margin;v-text-anchor:top" o:gfxdata="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" fillcolor="white [3201]" stroked="f" strokeweight=".5pt">
                 <v:textbox>
                   <w:txbxContent>
                     <w:p>
@@ -3472,7 +3423,7 @@
           </mc:Choice>
           <mc:Fallback>
             <w:pict>
-              <v:line w14:anchorId="675031C3" id="officeArt object" o:spid="_x0000_s1026" alt="Straight Arrow Connector 11" style="position:absolute;z-index:251842560;visibility:visible;mso-wrap-style:square;mso-width-percent:0;mso-height-percent:0;mso-wrap-distance-left:0;mso-wrap-distance-top:0;mso-wrap-distance-right:0;mso-wrap-distance-bottom:0;mso-position-horizontal:absolute;mso-position-horizontal-relative:page;mso-position-vertical:absolute;mso-position-vertical-relative:text;mso-width-percent:0;mso-height-percent:0;mso-width-relative:margin;mso-height-relative:margin" from="250.45pt,10.35pt" to="250.45pt,39.45pt" o:gfxdata="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">
+              <v:line w14:anchorId="675031C3" id="officeArt object" o:spid="_x0000_s1026" alt="Straight Arrow Connector 11" style="position:absolute;z-index:251842560;visibility:visible;mso-wrap-style:square;mso-width-percent:0;mso-height-percent:0;mso-wrap-distance-left:0;mso-wrap-distance-top:0;mso-wrap-distance-right:0;mso-wrap-distance-bottom:0;mso-position-horizontal:absolute;mso-position-horizontal-relative:page;mso-position-vertical:absolute;mso-position-vertical-relative:text;mso-width-percent:0;mso-height-percent:0;mso-width-relative:margin;mso-height-relative:margin" from="250.45pt,10.35pt" to="250.45pt,39.45pt" o:gfxdata="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">
                 <v:stroke endarrow="block"/>
                 <w10:wrap anchorx="page"/>
               </v:line>
@@ -3543,15 +3494,7 @@
                               <w:pStyle w:val="BodyA"/>
                             </w:pPr>
                             <w:r>
-                              <w:t xml:space="preserve">Candidate for </w:t>
-                            </w:r>
-                            <w:proofErr w:type="spellStart"/>
-                            <w:r>
-                              <w:t>PrEP</w:t>
-                            </w:r>
-                            <w:proofErr w:type="spellEnd"/>
-                            <w:r>
-                              <w:t>?</w:t>
+                              <w:t>Candidate for PrEP?</w:t>
                             </w:r>
                           </w:p>
                         </w:txbxContent>
@@ -3573,7 +3516,7 @@
           </mc:Choice>
           <mc:Fallback>
             <w:pict>
-              <v:shape w14:anchorId="7E407803" id="_x0000_s1044" type="#_x0000_t202" alt="Text Box 2" style="position:absolute;margin-left:215.25pt;margin-top:13.8pt;width:99.45pt;height:39.05pt;z-index:251837440;visibility:visible;mso-wrap-style:square;mso-width-percent:0;mso-height-percent:0;mso-wrap-distance-left:0;mso-wrap-distance-top:0;mso-wrap-distance-right:0;mso-wrap-distance-bottom:0;mso-position-horizontal:absolute;mso-position-horizontal-relative:page;mso-position-vertical:absolute;mso-position-vertical-relative:text;mso-width-percent:0;mso-height-percent:0;mso-width-relative:margin;mso-height-relative:margin;v-text-anchor:top" o:gfxdata="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">
+              <v:shape w14:anchorId="7E407803" id="_x0000_s1044" type="#_x0000_t202" alt="Text Box 2" style="position:absolute;margin-left:215.25pt;margin-top:13.8pt;width:99.45pt;height:39.05pt;z-index:251837440;visibility:visible;mso-wrap-style:square;mso-width-percent:0;mso-height-percent:0;mso-wrap-distance-left:0;mso-wrap-distance-top:0;mso-wrap-distance-right:0;mso-wrap-distance-bottom:0;mso-position-horizontal:absolute;mso-position-horizontal-relative:page;mso-position-vertical:absolute;mso-position-vertical-relative:text;mso-width-percent:0;mso-height-percent:0;mso-width-relative:margin;mso-height-relative:margin;v-text-anchor:top" o:gfxdata="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">
                 <v:textbox inset="1.2699mm,1.2699mm,1.2699mm,1.2699mm">
                   <w:txbxContent>
                     <w:p>
@@ -3699,7 +3642,7 @@
           </mc:Choice>
           <mc:Fallback>
             <w:pict>
-              <v:shape w14:anchorId="43563C57" id="Text Box 13351" o:spid="_x0000_s1045" type="#_x0000_t202" style="position:absolute;margin-left:253.05pt;margin-top:14.35pt;width:42.75pt;height:21pt;z-index:251857920;visibility:visible;mso-wrap-style:square;mso-width-percent:0;mso-height-percent:0;mso-wrap-distance-left:9pt;mso-wrap-distance-top:0;mso-wrap-distance-right:9pt;mso-wrap-distance-bottom:0;mso-position-horizontal:absolute;mso-position-horizontal-relative:text;mso-position-vertical:absolute;mso-position-vertical-relative:text;mso-width-percent:0;mso-height-percent:0;mso-width-relative:margin;mso-height-relative:margin;v-text-anchor:top" o:gfxdata="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" fillcolor="white [3201]" stroked="f" strokeweight=".5pt">
+              <v:shape w14:anchorId="43563C57" id="Text Box 13351" o:spid="_x0000_s1045" type="#_x0000_t202" style="position:absolute;margin-left:253.05pt;margin-top:14.35pt;width:42.75pt;height:21pt;z-index:251857920;visibility:visible;mso-wrap-style:square;mso-width-percent:0;mso-height-percent:0;mso-wrap-distance-left:9pt;mso-wrap-distance-top:0;mso-wrap-distance-right:9pt;mso-wrap-distance-bottom:0;mso-position-horizontal:absolute;mso-position-horizontal-relative:text;mso-position-vertical:absolute;mso-position-vertical-relative:text;mso-width-percent:0;mso-height-percent:0;mso-width-relative:margin;mso-height-relative:margin;v-text-anchor:top" o:gfxdata="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" fillcolor="white [3201]" stroked="f" strokeweight=".5pt">
                 <v:textbox>
                   <w:txbxContent>
                     <w:p>
@@ -3782,7 +3725,7 @@
           </mc:Choice>
           <mc:Fallback>
             <w:pict>
-              <v:line w14:anchorId="6557B80B" id="officeArt object" o:spid="_x0000_s1026" alt="Straight Arrow Connector 12" style="position:absolute;z-index:251843584;visibility:visible;mso-wrap-style:square;mso-width-percent:0;mso-height-percent:0;mso-wrap-distance-left:0;mso-wrap-distance-top:0;mso-wrap-distance-right:0;mso-wrap-distance-bottom:0;mso-position-horizontal:absolute;mso-position-horizontal-relative:page;mso-position-vertical:absolute;mso-position-vertical-relative:text;mso-width-percent:0;mso-height-percent:0;mso-width-relative:margin;mso-height-relative:margin" from="278.8pt,7.4pt" to="298.65pt,27.3pt" o:gfxdata="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">
+              <v:line w14:anchorId="6557B80B" id="officeArt object" o:spid="_x0000_s1026" alt="Straight Arrow Connector 12" style="position:absolute;z-index:251843584;visibility:visible;mso-wrap-style:square;mso-width-percent:0;mso-height-percent:0;mso-wrap-distance-left:0;mso-wrap-distance-top:0;mso-wrap-distance-right:0;mso-wrap-distance-bottom:0;mso-position-horizontal:absolute;mso-position-horizontal-relative:page;mso-position-vertical:absolute;mso-position-vertical-relative:text;mso-width-percent:0;mso-height-percent:0;mso-width-relative:margin;mso-height-relative:margin" from="278.8pt,7.4pt" to="298.65pt,27.3pt" o:gfxdata="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">
                 <v:stroke endarrow="block"/>
                 <w10:wrap anchorx="page"/>
               </v:line>
@@ -3848,7 +3791,7 @@
           </mc:Choice>
           <mc:Fallback>
             <w:pict>
-              <v:line w14:anchorId="674C5613" id="officeArt object" o:spid="_x0000_s1026" alt="Straight Arrow Connector 13" style="position:absolute;flip:x;z-index:251844608;visibility:visible;mso-wrap-style:square;mso-width-percent:0;mso-height-percent:0;mso-wrap-distance-left:0;mso-wrap-distance-top:0;mso-wrap-distance-right:0;mso-wrap-distance-bottom:0;mso-position-horizontal:absolute;mso-position-horizontal-relative:page;mso-position-vertical:absolute;mso-position-vertical-relative:text;mso-width-percent:0;mso-height-percent:0;mso-width-relative:margin;mso-height-relative:margin" from="227.35pt,6.65pt" to="245.1pt,27.05pt" o:gfxdata="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">
+              <v:line w14:anchorId="674C5613" id="officeArt object" o:spid="_x0000_s1026" alt="Straight Arrow Connector 13" style="position:absolute;flip:x;z-index:251844608;visibility:visible;mso-wrap-style:square;mso-width-percent:0;mso-height-percent:0;mso-wrap-distance-left:0;mso-wrap-distance-top:0;mso-wrap-distance-right:0;mso-wrap-distance-bottom:0;mso-position-horizontal:absolute;mso-position-horizontal-relative:page;mso-position-vertical:absolute;mso-position-vertical-relative:text;mso-width-percent:0;mso-height-percent:0;mso-width-relative:margin;mso-height-relative:margin" from="227.35pt,6.65pt" to="245.1pt,27.05pt" o:gfxdata="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">
                 <v:stroke endarrow="block"/>
                 <w10:wrap anchorx="page"/>
               </v:line>
@@ -3946,7 +3889,7 @@
           </mc:Choice>
           <mc:Fallback>
             <w:pict>
-              <v:shape w14:anchorId="56B3F742" id="Text Box 13358" o:spid="_x0000_s1046" type="#_x0000_t202" style="position:absolute;margin-left:130.95pt;margin-top:15.8pt;width:42.75pt;height:21pt;z-index:251851776;visibility:visible;mso-wrap-style:square;mso-width-percent:0;mso-height-percent:0;mso-wrap-distance-left:9pt;mso-wrap-distance-top:0;mso-wrap-distance-right:9pt;mso-wrap-distance-bottom:0;mso-position-horizontal:absolute;mso-position-horizontal-relative:text;mso-position-vertical:absolute;mso-position-vertical-relative:text;mso-width-percent:0;mso-height-percent:0;mso-width-relative:margin;mso-height-relative:margin;v-text-anchor:top" o:gfxdata="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" fillcolor="white [3201]" stroked="f" strokeweight=".5pt">
+              <v:shape w14:anchorId="56B3F742" id="Text Box 13358" o:spid="_x0000_s1046" type="#_x0000_t202" style="position:absolute;margin-left:130.95pt;margin-top:15.8pt;width:42.75pt;height:21pt;z-index:251851776;visibility:visible;mso-wrap-style:square;mso-width-percent:0;mso-height-percent:0;mso-wrap-distance-left:9pt;mso-wrap-distance-top:0;mso-wrap-distance-right:9pt;mso-wrap-distance-bottom:0;mso-position-horizontal:absolute;mso-position-horizontal-relative:text;mso-position-vertical:absolute;mso-position-vertical-relative:text;mso-width-percent:0;mso-height-percent:0;mso-width-relative:margin;mso-height-relative:margin;v-text-anchor:top" o:gfxdata="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" fillcolor="white [3201]" stroked="f" strokeweight=".5pt">
                 <v:textbox>
                   <w:txbxContent>
                     <w:p>
@@ -4065,7 +4008,7 @@
           </mc:Choice>
           <mc:Fallback>
             <w:pict>
-              <v:shape w14:anchorId="0F75257B" id="_x0000_s1047" type="#_x0000_t202" alt="Text Box 2" style="position:absolute;margin-left:278.8pt;margin-top:11.1pt;width:131pt;height:42pt;z-index:251849728;visibility:visible;mso-wrap-style:square;mso-width-percent:0;mso-height-percent:0;mso-wrap-distance-left:0;mso-wrap-distance-top:0;mso-wrap-distance-right:0;mso-wrap-distance-bottom:0;mso-position-horizontal:absolute;mso-position-horizontal-relative:page;mso-position-vertical:absolute;mso-position-vertical-relative:text;mso-width-percent:0;mso-height-percent:0;mso-width-relative:margin;mso-height-relative:margin;v-text-anchor:top" o:gfxdata="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">
+              <v:shape w14:anchorId="0F75257B" id="_x0000_s1047" type="#_x0000_t202" alt="Text Box 2" style="position:absolute;margin-left:278.8pt;margin-top:11.1pt;width:131pt;height:42pt;z-index:251849728;visibility:visible;mso-wrap-style:square;mso-width-percent:0;mso-height-percent:0;mso-wrap-distance-left:0;mso-wrap-distance-top:0;mso-wrap-distance-right:0;mso-wrap-distance-bottom:0;mso-position-horizontal:absolute;mso-position-horizontal-relative:page;mso-position-vertical:absolute;mso-position-vertical-relative:text;mso-width-percent:0;mso-height-percent:0;mso-width-relative:margin;mso-height-relative:margin;v-text-anchor:top" o:gfxdata="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">
                 <v:textbox inset="1.2699mm,1.2699mm,1.2699mm,1.2699mm">
                   <w:txbxContent>
                     <w:p>
@@ -4138,16 +4081,7 @@
                               <w:pStyle w:val="BodyA"/>
                             </w:pPr>
                             <w:r>
-                              <w:t xml:space="preserve">Initiate </w:t>
-                            </w:r>
-                            <w:proofErr w:type="spellStart"/>
-                            <w:proofErr w:type="gramStart"/>
-                            <w:r>
-                              <w:t>PrEP</w:t>
-                            </w:r>
-                            <w:proofErr w:type="spellEnd"/>
-                            <w:r>
-                              <w:t xml:space="preserve"> </w:t>
+                              <w:t xml:space="preserve">Initiate PrEP </w:t>
                             </w:r>
                             <w:r>
                               <w:t xml:space="preserve"> </w:t>
@@ -4155,7 +4089,6 @@
                             <w:r>
                               <w:t>protocol</w:t>
                             </w:r>
-                            <w:proofErr w:type="gramEnd"/>
                           </w:p>
                         </w:txbxContent>
                       </wps:txbx>
@@ -4176,7 +4109,7 @@
           </mc:Choice>
           <mc:Fallback>
             <w:pict>
-              <v:shape w14:anchorId="55170E36" id="_x0000_s1048" type="#_x0000_t202" alt="Text Box 2" style="position:absolute;margin-left:177.7pt;margin-top:11.1pt;width:81.75pt;height:42.15pt;z-index:251848704;visibility:visible;mso-wrap-style:square;mso-width-percent:0;mso-height-percent:0;mso-wrap-distance-left:0;mso-wrap-distance-top:0;mso-wrap-distance-right:0;mso-wrap-distance-bottom:0;mso-position-horizontal:absolute;mso-position-horizontal-relative:page;mso-position-vertical:absolute;mso-position-vertical-relative:text;mso-width-percent:0;mso-height-percent:0;mso-width-relative:margin;mso-height-relative:margin;v-text-anchor:top" o:gfxdata="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">
+              <v:shape w14:anchorId="55170E36" id="_x0000_s1048" type="#_x0000_t202" alt="Text Box 2" style="position:absolute;margin-left:177.7pt;margin-top:11.1pt;width:81.75pt;height:42.15pt;z-index:251848704;visibility:visible;mso-wrap-style:square;mso-width-percent:0;mso-height-percent:0;mso-wrap-distance-left:0;mso-wrap-distance-top:0;mso-wrap-distance-right:0;mso-wrap-distance-bottom:0;mso-position-horizontal:absolute;mso-position-horizontal-relative:page;mso-position-vertical:absolute;mso-position-vertical-relative:text;mso-width-percent:0;mso-height-percent:0;mso-width-relative:margin;mso-height-relative:margin;v-text-anchor:top" o:gfxdata="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">
                 <v:textbox inset="1.2699mm,1.2699mm,1.2699mm,1.2699mm">
                   <w:txbxContent>
                     <w:p>

</xml_diff>